<commit_message>
Adding bowhead detector conversion files, mid-programming.
</commit_message>
<xml_diff>
--- a/doc/Annotation_definitions2.docx
+++ b/doc/Annotation_definitions2.docx
@@ -279,6 +279,11 @@
         <w:tab/>
         <w:t>0;</w:t>
       </w:r>
+      <w:r>
+        <w:t xml:space="preserve">  %datenumber</w:t>
+      </w:r>
+      <w:bookmarkStart w:id="0" w:name="_GoBack"/>
+      <w:bookmarkEnd w:id="0"/>
     </w:p>
     <w:p>
       <w:r>
@@ -3542,8 +3547,6 @@
         </w:rPr>
         <w:t>which has the largest time-bandwidth product.</w:t>
       </w:r>
-      <w:bookmarkStart w:id="0" w:name="_GoBack"/>
-      <w:bookmarkEnd w:id="0"/>
     </w:p>
     <w:p>
       <w:pPr>

</xml_diff>